<commit_message>
Update to education section
Added College to list.
</commit_message>
<xml_diff>
--- a/Resume 3.docx
+++ b/Resume 3.docx
@@ -871,11 +871,6 @@
     <w:p>
       <w:pPr>
         <w:jc w:val="left"/>
-        <w:rPr>
-          <w:rFonts w:ascii="Times New Roman"/>
-          <w:sz w:val="22"/>
-          <w:szCs w:val="22"/>
-        </w:rPr>
       </w:pPr>
       <w:r>
         <w:rPr>
@@ -884,7 +879,7 @@
           <w:sz w:val="22"/>
           <w:szCs w:val="22"/>
         </w:rPr>
-        <w:t>Univer</w:t>
+        <w:t>Southern New Hampshire University</w:t>
       </w:r>
       <w:r>
         <w:rPr>
@@ -893,7 +888,7 @@
           <w:sz w:val="22"/>
           <w:szCs w:val="22"/>
         </w:rPr>
-        <w:t>sity of Texas Arlington</w:t>
+        <w:tab/>
       </w:r>
       <w:r>
         <w:rPr>
@@ -966,15 +961,6 @@
           <w:szCs w:val="22"/>
         </w:rPr>
         <w:tab/>
-      </w:r>
-      <w:r>
-        <w:rPr>
-          <w:rFonts w:ascii="Times New Roman"/>
-          <w:b/>
-          <w:sz w:val="22"/>
-          <w:szCs w:val="22"/>
-        </w:rPr>
-        <w:tab/>
         <w:t xml:space="preserve">        </w:t>
       </w:r>
       <w:r>
@@ -983,7 +969,34 @@
           <w:sz w:val="22"/>
           <w:szCs w:val="22"/>
         </w:rPr>
-        <w:t>Sep 2019 – Present</w:t>
+        <w:t>Jan</w:t>
+      </w:r>
+      <w:r>
+        <w:rPr>
+          <w:rFonts w:ascii="Times New Roman"/>
+          <w:sz w:val="22"/>
+          <w:szCs w:val="22"/>
+        </w:rPr>
+        <w:t xml:space="preserve"> 2</w:t>
+      </w:r>
+      <w:r>
+        <w:rPr>
+          <w:rFonts w:ascii="Times New Roman"/>
+          <w:sz w:val="22"/>
+          <w:szCs w:val="22"/>
+        </w:rPr>
+        <w:t>020</w:t>
+      </w:r>
+      <w:r>
+        <w:rPr>
+          <w:rFonts w:ascii="Times New Roman"/>
+          <w:sz w:val="22"/>
+          <w:szCs w:val="22"/>
+        </w:rPr>
+        <w:t xml:space="preserve"> – Present</w:t>
+      </w:r>
+      <w:r>
+        <w:t xml:space="preserve"> (Expected Jan 2024)</w:t>
       </w:r>
     </w:p>
     <w:p>
@@ -1003,7 +1016,16 @@
           <w:sz w:val="22"/>
           <w:szCs w:val="22"/>
         </w:rPr>
-        <w:t>Bachelor of Science in Nursing</w:t>
+        <w:t xml:space="preserve">Bachelor of Science in </w:t>
+      </w:r>
+      <w:r>
+        <w:rPr>
+          <w:rFonts w:ascii="Times New Roman"/>
+          <w:i/>
+          <w:sz w:val="22"/>
+          <w:szCs w:val="22"/>
+        </w:rPr>
+        <w:t>Computer Science</w:t>
       </w:r>
     </w:p>
     <w:p>
@@ -2288,25 +2310,7 @@
           <w:sz w:val="22"/>
           <w:szCs w:val="22"/>
         </w:rPr>
-        <w:t>ound care (</w:t>
-      </w:r>
-      <w:proofErr w:type="spellStart"/>
-      <w:r>
-        <w:rPr>
-          <w:rFonts w:ascii="Times New Roman"/>
-          <w:sz w:val="22"/>
-          <w:szCs w:val="22"/>
-        </w:rPr>
-        <w:t>woundvac</w:t>
-      </w:r>
-      <w:proofErr w:type="spellEnd"/>
-      <w:r>
-        <w:rPr>
-          <w:rFonts w:ascii="Times New Roman"/>
-          <w:sz w:val="22"/>
-          <w:szCs w:val="22"/>
-        </w:rPr>
-        <w:t>, muscular/tissue graft &amp; donor sites, leech therapy, pressure ulcers, vascular</w:t>
+        <w:t>ound care (woundvac, muscular/tissue graft &amp; donor sites, leech therapy, pressure ulcers, vascular</w:t>
       </w:r>
       <w:r>
         <w:rPr>
@@ -2399,7 +2403,6 @@
         </w:rPr>
         <w:tab/>
       </w:r>
-      <w:proofErr w:type="gramStart"/>
       <w:r>
         <w:rPr>
           <w:rFonts w:ascii="Times New Roman"/>
@@ -2424,7 +2427,6 @@
         </w:rPr>
         <w:tab/>
       </w:r>
-      <w:proofErr w:type="gramEnd"/>
       <w:r>
         <w:rPr>
           <w:rFonts w:ascii="Times New Roman"/>
@@ -2524,7 +2526,6 @@
         </w:rPr>
         <w:tab/>
       </w:r>
-      <w:proofErr w:type="gramStart"/>
       <w:r>
         <w:rPr>
           <w:rFonts w:ascii="Times New Roman"/>
@@ -2561,7 +2562,6 @@
         </w:rPr>
         <w:tab/>
       </w:r>
-      <w:proofErr w:type="gramEnd"/>
       <w:r>
         <w:rPr>
           <w:rFonts w:ascii="Times New Roman"/>

</xml_diff>

<commit_message>
Typo fix in header
Fixed phone number typo in header up correct value.
</commit_message>
<xml_diff>
--- a/Resume 3.docx
+++ b/Resume 3.docx
@@ -184,7 +184,12 @@
           <w:sz w:val="24"/>
         </w:rPr>
         <w:sectPr>
-          <w:headerReference w:type="default" r:id="rId8"/>
+          <w:headerReference w:type="even" r:id="rId8"/>
+          <w:headerReference w:type="default" r:id="rId9"/>
+          <w:footerReference w:type="even" r:id="rId10"/>
+          <w:footerReference w:type="default" r:id="rId11"/>
+          <w:headerReference w:type="first" r:id="rId12"/>
+          <w:footerReference w:type="first" r:id="rId13"/>
           <w:type w:val="continuous"/>
           <w:pgSz w:w="12240" w:h="15840"/>
           <w:pgMar w:top="720" w:right="720" w:bottom="720" w:left="720" w:header="720" w:footer="720" w:gutter="0"/>
@@ -2775,6 +2780,7 @@
           <w:sz w:val="22"/>
           <w:szCs w:val="22"/>
         </w:rPr>
+        <w:lastRenderedPageBreak/>
         <w:t>L</w:t>
       </w:r>
       <w:r>
@@ -2827,6 +2833,36 @@
 </w:endnotes>
 </file>
 
+<file path=word/footer1.xml><?xml version="1.0" encoding="utf-8"?>
+<w:ftr xmlns:wpc="http://schemas.microsoft.com/office/word/2010/wordprocessingCanvas" xmlns:cx="http://schemas.microsoft.com/office/drawing/2014/chartex" xmlns:cx1="http://schemas.microsoft.com/office/drawing/2015/9/8/chartex" xmlns:cx2="http://schemas.microsoft.com/office/drawing/2015/10/21/chartex" xmlns:cx3="http://schemas.microsoft.com/office/drawing/2016/5/9/chartex" xmlns:cx4="http://schemas.microsoft.com/office/drawing/2016/5/10/chartex" xmlns:cx5="http://schemas.microsoft.com/office/drawing/2016/5/11/chartex" xmlns:cx6="http://schemas.microsoft.com/office/drawing/2016/5/12/chartex" xmlns:cx7="http://schemas.microsoft.com/office/drawing/2016/5/13/chartex" xmlns:cx8="http://schemas.microsoft.com/office/drawing/2016/5/14/chartex" xmlns:mc="http://schemas.openxmlformats.org/markup-compatibility/2006" xmlns:aink="http://schemas.microsoft.com/office/drawing/2016/ink" xmlns:am3d="http://schemas.microsoft.com/office/drawing/2017/model3d" xmlns:o="urn:schemas-microsoft-com:office:office" xmlns:r="http://schemas.openxmlformats.org/officeDocument/2006/relationships" xmlns:m="http://schemas.openxmlformats.org/officeDocument/2006/math" xmlns:v="urn:schemas-microsoft-com:vml" xmlns:wp14="http://schemas.microsoft.com/office/word/2010/wordprocessingDrawing" xmlns:wp="http://schemas.openxmlformats.org/drawingml/2006/wordprocessingDrawing" xmlns:w10="urn:schemas-microsoft-com:office:word" xmlns:w="http://schemas.openxmlformats.org/wordprocessingml/2006/main" xmlns:w14="http://schemas.microsoft.com/office/word/2010/wordml" xmlns:w15="http://schemas.microsoft.com/office/word/2012/wordml" xmlns:w16cex="http://schemas.microsoft.com/office/word/2018/wordml/cex" xmlns:w16cid="http://schemas.microsoft.com/office/word/2016/wordml/cid" xmlns:w16="http://schemas.microsoft.com/office/word/2018/wordml" xmlns:w16se="http://schemas.microsoft.com/office/word/2015/wordml/symex" xmlns:wpg="http://schemas.microsoft.com/office/word/2010/wordprocessingGroup" xmlns:wpi="http://schemas.microsoft.com/office/word/2010/wordprocessingInk" xmlns:wne="http://schemas.microsoft.com/office/word/2006/wordml" xmlns:wps="http://schemas.microsoft.com/office/word/2010/wordprocessingShape" mc:Ignorable="w14 w15 w16se w16cid w16 w16cex wp14">
+  <w:p>
+    <w:pPr>
+      <w:pStyle w:val="Footer"/>
+    </w:pPr>
+  </w:p>
+</w:ftr>
+</file>
+
+<file path=word/footer2.xml><?xml version="1.0" encoding="utf-8"?>
+<w:ftr xmlns:wpc="http://schemas.microsoft.com/office/word/2010/wordprocessingCanvas" xmlns:cx="http://schemas.microsoft.com/office/drawing/2014/chartex" xmlns:cx1="http://schemas.microsoft.com/office/drawing/2015/9/8/chartex" xmlns:cx2="http://schemas.microsoft.com/office/drawing/2015/10/21/chartex" xmlns:cx3="http://schemas.microsoft.com/office/drawing/2016/5/9/chartex" xmlns:cx4="http://schemas.microsoft.com/office/drawing/2016/5/10/chartex" xmlns:cx5="http://schemas.microsoft.com/office/drawing/2016/5/11/chartex" xmlns:cx6="http://schemas.microsoft.com/office/drawing/2016/5/12/chartex" xmlns:cx7="http://schemas.microsoft.com/office/drawing/2016/5/13/chartex" xmlns:cx8="http://schemas.microsoft.com/office/drawing/2016/5/14/chartex" xmlns:mc="http://schemas.openxmlformats.org/markup-compatibility/2006" xmlns:aink="http://schemas.microsoft.com/office/drawing/2016/ink" xmlns:am3d="http://schemas.microsoft.com/office/drawing/2017/model3d" xmlns:o="urn:schemas-microsoft-com:office:office" xmlns:r="http://schemas.openxmlformats.org/officeDocument/2006/relationships" xmlns:m="http://schemas.openxmlformats.org/officeDocument/2006/math" xmlns:v="urn:schemas-microsoft-com:vml" xmlns:wp14="http://schemas.microsoft.com/office/word/2010/wordprocessingDrawing" xmlns:wp="http://schemas.openxmlformats.org/drawingml/2006/wordprocessingDrawing" xmlns:w10="urn:schemas-microsoft-com:office:word" xmlns:w="http://schemas.openxmlformats.org/wordprocessingml/2006/main" xmlns:w14="http://schemas.microsoft.com/office/word/2010/wordml" xmlns:w15="http://schemas.microsoft.com/office/word/2012/wordml" xmlns:w16cex="http://schemas.microsoft.com/office/word/2018/wordml/cex" xmlns:w16cid="http://schemas.microsoft.com/office/word/2016/wordml/cid" xmlns:w16="http://schemas.microsoft.com/office/word/2018/wordml" xmlns:w16se="http://schemas.microsoft.com/office/word/2015/wordml/symex" xmlns:wpg="http://schemas.microsoft.com/office/word/2010/wordprocessingGroup" xmlns:wpi="http://schemas.microsoft.com/office/word/2010/wordprocessingInk" xmlns:wne="http://schemas.microsoft.com/office/word/2006/wordml" xmlns:wps="http://schemas.microsoft.com/office/word/2010/wordprocessingShape" mc:Ignorable="w14 w15 w16se w16cid w16 w16cex wp14">
+  <w:p>
+    <w:pPr>
+      <w:pStyle w:val="Footer"/>
+    </w:pPr>
+  </w:p>
+</w:ftr>
+</file>
+
+<file path=word/footer3.xml><?xml version="1.0" encoding="utf-8"?>
+<w:ftr xmlns:wpc="http://schemas.microsoft.com/office/word/2010/wordprocessingCanvas" xmlns:cx="http://schemas.microsoft.com/office/drawing/2014/chartex" xmlns:cx1="http://schemas.microsoft.com/office/drawing/2015/9/8/chartex" xmlns:cx2="http://schemas.microsoft.com/office/drawing/2015/10/21/chartex" xmlns:cx3="http://schemas.microsoft.com/office/drawing/2016/5/9/chartex" xmlns:cx4="http://schemas.microsoft.com/office/drawing/2016/5/10/chartex" xmlns:cx5="http://schemas.microsoft.com/office/drawing/2016/5/11/chartex" xmlns:cx6="http://schemas.microsoft.com/office/drawing/2016/5/12/chartex" xmlns:cx7="http://schemas.microsoft.com/office/drawing/2016/5/13/chartex" xmlns:cx8="http://schemas.microsoft.com/office/drawing/2016/5/14/chartex" xmlns:mc="http://schemas.openxmlformats.org/markup-compatibility/2006" xmlns:aink="http://schemas.microsoft.com/office/drawing/2016/ink" xmlns:am3d="http://schemas.microsoft.com/office/drawing/2017/model3d" xmlns:o="urn:schemas-microsoft-com:office:office" xmlns:r="http://schemas.openxmlformats.org/officeDocument/2006/relationships" xmlns:m="http://schemas.openxmlformats.org/officeDocument/2006/math" xmlns:v="urn:schemas-microsoft-com:vml" xmlns:wp14="http://schemas.microsoft.com/office/word/2010/wordprocessingDrawing" xmlns:wp="http://schemas.openxmlformats.org/drawingml/2006/wordprocessingDrawing" xmlns:w10="urn:schemas-microsoft-com:office:word" xmlns:w="http://schemas.openxmlformats.org/wordprocessingml/2006/main" xmlns:w14="http://schemas.microsoft.com/office/word/2010/wordml" xmlns:w15="http://schemas.microsoft.com/office/word/2012/wordml" xmlns:w16cex="http://schemas.microsoft.com/office/word/2018/wordml/cex" xmlns:w16cid="http://schemas.microsoft.com/office/word/2016/wordml/cid" xmlns:w16="http://schemas.microsoft.com/office/word/2018/wordml" xmlns:w16se="http://schemas.microsoft.com/office/word/2015/wordml/symex" xmlns:wpg="http://schemas.microsoft.com/office/word/2010/wordprocessingGroup" xmlns:wpi="http://schemas.microsoft.com/office/word/2010/wordprocessingInk" xmlns:wne="http://schemas.microsoft.com/office/word/2006/wordml" xmlns:wps="http://schemas.microsoft.com/office/word/2010/wordprocessingShape" mc:Ignorable="w14 w15 w16se w16cid w16 w16cex wp14">
+  <w:p>
+    <w:pPr>
+      <w:pStyle w:val="Footer"/>
+    </w:pPr>
+  </w:p>
+</w:ftr>
+</file>
+
 <file path=word/footnotes.xml><?xml version="1.0" encoding="utf-8"?>
 <w:footnotes xmlns:wpc="http://schemas.microsoft.com/office/word/2010/wordprocessingCanvas" xmlns:cx="http://schemas.microsoft.com/office/drawing/2014/chartex" xmlns:cx1="http://schemas.microsoft.com/office/drawing/2015/9/8/chartex" xmlns:cx2="http://schemas.microsoft.com/office/drawing/2015/10/21/chartex" xmlns:cx3="http://schemas.microsoft.com/office/drawing/2016/5/9/chartex" xmlns:cx4="http://schemas.microsoft.com/office/drawing/2016/5/10/chartex" xmlns:cx5="http://schemas.microsoft.com/office/drawing/2016/5/11/chartex" xmlns:cx6="http://schemas.microsoft.com/office/drawing/2016/5/12/chartex" xmlns:cx7="http://schemas.microsoft.com/office/drawing/2016/5/13/chartex" xmlns:cx8="http://schemas.microsoft.com/office/drawing/2016/5/14/chartex" xmlns:mc="http://schemas.openxmlformats.org/markup-compatibility/2006" xmlns:aink="http://schemas.microsoft.com/office/drawing/2016/ink" xmlns:am3d="http://schemas.microsoft.com/office/drawing/2017/model3d" xmlns:o="urn:schemas-microsoft-com:office:office" xmlns:r="http://schemas.openxmlformats.org/officeDocument/2006/relationships" xmlns:m="http://schemas.openxmlformats.org/officeDocument/2006/math" xmlns:v="urn:schemas-microsoft-com:vml" xmlns:wp14="http://schemas.microsoft.com/office/word/2010/wordprocessingDrawing" xmlns:wp="http://schemas.openxmlformats.org/drawingml/2006/wordprocessingDrawing" xmlns:w10="urn:schemas-microsoft-com:office:word" xmlns:w="http://schemas.openxmlformats.org/wordprocessingml/2006/main" xmlns:w14="http://schemas.microsoft.com/office/word/2010/wordml" xmlns:w15="http://schemas.microsoft.com/office/word/2012/wordml" xmlns:w16cex="http://schemas.microsoft.com/office/word/2018/wordml/cex" xmlns:w16cid="http://schemas.microsoft.com/office/word/2016/wordml/cid" xmlns:w16="http://schemas.microsoft.com/office/word/2018/wordml" xmlns:w16se="http://schemas.microsoft.com/office/word/2015/wordml/symex" xmlns:wpg="http://schemas.microsoft.com/office/word/2010/wordprocessingGroup" xmlns:wpi="http://schemas.microsoft.com/office/word/2010/wordprocessingInk" xmlns:wne="http://schemas.microsoft.com/office/word/2006/wordml" xmlns:wps="http://schemas.microsoft.com/office/word/2010/wordprocessingShape" mc:Ignorable="w14 w15 w16se w16cid w16 w16cex wp14">
   <w:footnote w:type="separator" w:id="-1">
@@ -2851,6 +2887,16 @@
   <w:p>
     <w:pPr>
       <w:pStyle w:val="Header"/>
+    </w:pPr>
+  </w:p>
+</w:hdr>
+</file>
+
+<file path=word/header2.xml><?xml version="1.0" encoding="utf-8"?>
+<w:hdr xmlns:wpc="http://schemas.microsoft.com/office/word/2010/wordprocessingCanvas" xmlns:cx="http://schemas.microsoft.com/office/drawing/2014/chartex" xmlns:cx1="http://schemas.microsoft.com/office/drawing/2015/9/8/chartex" xmlns:cx2="http://schemas.microsoft.com/office/drawing/2015/10/21/chartex" xmlns:cx3="http://schemas.microsoft.com/office/drawing/2016/5/9/chartex" xmlns:cx4="http://schemas.microsoft.com/office/drawing/2016/5/10/chartex" xmlns:cx5="http://schemas.microsoft.com/office/drawing/2016/5/11/chartex" xmlns:cx6="http://schemas.microsoft.com/office/drawing/2016/5/12/chartex" xmlns:cx7="http://schemas.microsoft.com/office/drawing/2016/5/13/chartex" xmlns:cx8="http://schemas.microsoft.com/office/drawing/2016/5/14/chartex" xmlns:mc="http://schemas.openxmlformats.org/markup-compatibility/2006" xmlns:aink="http://schemas.microsoft.com/office/drawing/2016/ink" xmlns:am3d="http://schemas.microsoft.com/office/drawing/2017/model3d" xmlns:o="urn:schemas-microsoft-com:office:office" xmlns:r="http://schemas.openxmlformats.org/officeDocument/2006/relationships" xmlns:m="http://schemas.openxmlformats.org/officeDocument/2006/math" xmlns:v="urn:schemas-microsoft-com:vml" xmlns:wp14="http://schemas.microsoft.com/office/word/2010/wordprocessingDrawing" xmlns:wp="http://schemas.openxmlformats.org/drawingml/2006/wordprocessingDrawing" xmlns:w10="urn:schemas-microsoft-com:office:word" xmlns:w="http://schemas.openxmlformats.org/wordprocessingml/2006/main" xmlns:w14="http://schemas.microsoft.com/office/word/2010/wordml" xmlns:w15="http://schemas.microsoft.com/office/word/2012/wordml" xmlns:w16cex="http://schemas.microsoft.com/office/word/2018/wordml/cex" xmlns:w16cid="http://schemas.microsoft.com/office/word/2016/wordml/cid" xmlns:w16="http://schemas.microsoft.com/office/word/2018/wordml" xmlns:w16se="http://schemas.microsoft.com/office/word/2015/wordml/symex" xmlns:wpg="http://schemas.microsoft.com/office/word/2010/wordprocessingGroup" xmlns:wpi="http://schemas.microsoft.com/office/word/2010/wordprocessingInk" xmlns:wne="http://schemas.microsoft.com/office/word/2006/wordml" xmlns:wps="http://schemas.microsoft.com/office/word/2010/wordprocessingShape" mc:Ignorable="w14 w15 w16se w16cid w16 w16cex wp14">
+  <w:p>
+    <w:pPr>
+      <w:pStyle w:val="Header"/>
       <w:jc w:val="center"/>
       <w:rPr>
         <w:rFonts w:ascii="Times New Roman"/>
@@ -2945,8 +2991,25 @@
         <w:rFonts w:ascii="Times New Roman"/>
         <w:sz w:val="24"/>
       </w:rPr>
-      <w:t>(714) 60</w:t>
+      <w:t xml:space="preserve">(714) </w:t>
     </w:r>
+    <w:r>
+      <w:rPr>
+        <w:rFonts w:ascii="Times New Roman"/>
+        <w:sz w:val="24"/>
+      </w:rPr>
+      <w:t>623-1206</w:t>
+    </w:r>
+  </w:p>
+</w:hdr>
+</file>
+
+<file path=word/header3.xml><?xml version="1.0" encoding="utf-8"?>
+<w:hdr xmlns:wpc="http://schemas.microsoft.com/office/word/2010/wordprocessingCanvas" xmlns:cx="http://schemas.microsoft.com/office/drawing/2014/chartex" xmlns:cx1="http://schemas.microsoft.com/office/drawing/2015/9/8/chartex" xmlns:cx2="http://schemas.microsoft.com/office/drawing/2015/10/21/chartex" xmlns:cx3="http://schemas.microsoft.com/office/drawing/2016/5/9/chartex" xmlns:cx4="http://schemas.microsoft.com/office/drawing/2016/5/10/chartex" xmlns:cx5="http://schemas.microsoft.com/office/drawing/2016/5/11/chartex" xmlns:cx6="http://schemas.microsoft.com/office/drawing/2016/5/12/chartex" xmlns:cx7="http://schemas.microsoft.com/office/drawing/2016/5/13/chartex" xmlns:cx8="http://schemas.microsoft.com/office/drawing/2016/5/14/chartex" xmlns:mc="http://schemas.openxmlformats.org/markup-compatibility/2006" xmlns:aink="http://schemas.microsoft.com/office/drawing/2016/ink" xmlns:am3d="http://schemas.microsoft.com/office/drawing/2017/model3d" xmlns:o="urn:schemas-microsoft-com:office:office" xmlns:r="http://schemas.openxmlformats.org/officeDocument/2006/relationships" xmlns:m="http://schemas.openxmlformats.org/officeDocument/2006/math" xmlns:v="urn:schemas-microsoft-com:vml" xmlns:wp14="http://schemas.microsoft.com/office/word/2010/wordprocessingDrawing" xmlns:wp="http://schemas.openxmlformats.org/drawingml/2006/wordprocessingDrawing" xmlns:w10="urn:schemas-microsoft-com:office:word" xmlns:w="http://schemas.openxmlformats.org/wordprocessingml/2006/main" xmlns:w14="http://schemas.microsoft.com/office/word/2010/wordml" xmlns:w15="http://schemas.microsoft.com/office/word/2012/wordml" xmlns:w16cex="http://schemas.microsoft.com/office/word/2018/wordml/cex" xmlns:w16cid="http://schemas.microsoft.com/office/word/2016/wordml/cid" xmlns:w16="http://schemas.microsoft.com/office/word/2018/wordml" xmlns:w16se="http://schemas.microsoft.com/office/word/2015/wordml/symex" xmlns:wpg="http://schemas.microsoft.com/office/word/2010/wordprocessingGroup" xmlns:wpi="http://schemas.microsoft.com/office/word/2010/wordprocessingInk" xmlns:wne="http://schemas.microsoft.com/office/word/2006/wordml" xmlns:wps="http://schemas.microsoft.com/office/word/2010/wordprocessingShape" mc:Ignorable="w14 w15 w16se w16cid w16 w16cex wp14">
+  <w:p>
+    <w:pPr>
+      <w:pStyle w:val="Header"/>
+    </w:pPr>
   </w:p>
 </w:hdr>
 </file>
@@ -5328,6 +5391,7 @@
   <w:style w:type="character" w:default="1" w:styleId="DefaultParagraphFont">
     <w:name w:val="Default Paragraph Font"/>
     <w:uiPriority w:val="1"/>
+    <w:semiHidden/>
     <w:unhideWhenUsed/>
   </w:style>
   <w:style w:type="table" w:default="1" w:styleId="TableNormal">

</xml_diff>

<commit_message>
Changed summary of qualifications
Updated summery to reflect my personal information.
</commit_message>
<xml_diff>
--- a/Resume 3.docx
+++ b/Resume 3.docx
@@ -218,31 +218,7 @@
           <w:sz w:val="22"/>
           <w:szCs w:val="22"/>
         </w:rPr>
-        <w:t xml:space="preserve">Extensive customer </w:t>
-      </w:r>
-      <w:r>
-        <w:rPr>
-          <w:rFonts w:ascii="Times New Roman"/>
-          <w:sz w:val="22"/>
-          <w:szCs w:val="22"/>
-        </w:rPr>
-        <w:t xml:space="preserve">service </w:t>
-      </w:r>
-      <w:r>
-        <w:rPr>
-          <w:rFonts w:ascii="Times New Roman"/>
-          <w:sz w:val="22"/>
-          <w:szCs w:val="22"/>
-        </w:rPr>
-        <w:t xml:space="preserve">and interpersonal </w:t>
-      </w:r>
-      <w:r>
-        <w:rPr>
-          <w:rFonts w:ascii="Times New Roman"/>
-          <w:sz w:val="22"/>
-          <w:szCs w:val="22"/>
-        </w:rPr>
-        <w:t>skills</w:t>
+        <w:t>Over 500 hours of one on one Full-Stack tutoring via remote sessions.</w:t>
       </w:r>
     </w:p>
     <w:p>
@@ -273,15 +249,7 @@
           <w:sz w:val="22"/>
           <w:szCs w:val="22"/>
         </w:rPr>
-        <w:t>utilizing the computer as well as</w:t>
-      </w:r>
-      <w:r>
-        <w:rPr>
-          <w:rFonts w:ascii="Times New Roman"/>
-          <w:sz w:val="22"/>
-          <w:szCs w:val="22"/>
-        </w:rPr>
-        <w:t xml:space="preserve"> Microsoft Office </w:t>
+        <w:t>with JavaScript</w:t>
       </w:r>
     </w:p>
     <w:p>
@@ -304,7 +272,15 @@
           <w:sz w:val="22"/>
           <w:szCs w:val="22"/>
         </w:rPr>
-        <w:t>Professional bedside manner</w:t>
+        <w:t xml:space="preserve">Professional </w:t>
+      </w:r>
+      <w:r>
+        <w:rPr>
+          <w:rFonts w:ascii="Times New Roman"/>
+          <w:sz w:val="22"/>
+          <w:szCs w:val="22"/>
+        </w:rPr>
+        <w:t>business ethics</w:t>
       </w:r>
     </w:p>
     <w:p>
@@ -390,15 +366,7 @@
           <w:sz w:val="22"/>
           <w:szCs w:val="22"/>
         </w:rPr>
-        <w:t>Manage high patient volumes</w:t>
-      </w:r>
-      <w:r>
-        <w:rPr>
-          <w:rFonts w:ascii="Times New Roman"/>
-          <w:sz w:val="22"/>
-          <w:szCs w:val="22"/>
-        </w:rPr>
-        <w:t xml:space="preserve"> while upholding quality patient care</w:t>
+        <w:t>Proficient with Agile and Scrum methodologies</w:t>
       </w:r>
     </w:p>
     <w:p>
@@ -436,121 +404,6 @@
           <w:rFonts w:ascii="Times New Roman"/>
           <w:sz w:val="24"/>
         </w:rPr>
-      </w:pPr>
-      <w:r>
-        <w:rPr>
-          <w:rFonts w:ascii="Times New Roman"/>
-          <w:sz w:val="24"/>
-          <w:u w:val="single"/>
-        </w:rPr>
-        <w:t>TECHNICAL SKILLS</w:t>
-      </w:r>
-      <w:r>
-        <w:rPr>
-          <w:rFonts w:ascii="Times New Roman"/>
-          <w:sz w:val="24"/>
-          <w:u w:val="single"/>
-        </w:rPr>
-        <w:tab/>
-      </w:r>
-      <w:r>
-        <w:rPr>
-          <w:rFonts w:ascii="Times New Roman"/>
-          <w:sz w:val="24"/>
-          <w:u w:val="single"/>
-        </w:rPr>
-        <w:tab/>
-      </w:r>
-      <w:r>
-        <w:rPr>
-          <w:rFonts w:ascii="Times New Roman"/>
-          <w:sz w:val="24"/>
-          <w:u w:val="single"/>
-        </w:rPr>
-        <w:tab/>
-      </w:r>
-      <w:r>
-        <w:rPr>
-          <w:rFonts w:ascii="Times New Roman"/>
-          <w:sz w:val="24"/>
-          <w:u w:val="single"/>
-        </w:rPr>
-        <w:tab/>
-      </w:r>
-      <w:r>
-        <w:rPr>
-          <w:rFonts w:ascii="Times New Roman"/>
-          <w:sz w:val="24"/>
-          <w:u w:val="single"/>
-        </w:rPr>
-        <w:tab/>
-      </w:r>
-      <w:r>
-        <w:rPr>
-          <w:rFonts w:ascii="Times New Roman"/>
-          <w:sz w:val="24"/>
-          <w:u w:val="single"/>
-        </w:rPr>
-        <w:tab/>
-      </w:r>
-      <w:r>
-        <w:rPr>
-          <w:rFonts w:ascii="Times New Roman"/>
-          <w:sz w:val="24"/>
-          <w:u w:val="single"/>
-        </w:rPr>
-        <w:tab/>
-      </w:r>
-      <w:r>
-        <w:rPr>
-          <w:rFonts w:ascii="Times New Roman"/>
-          <w:sz w:val="24"/>
-          <w:u w:val="single"/>
-        </w:rPr>
-        <w:tab/>
-      </w:r>
-      <w:r>
-        <w:rPr>
-          <w:rFonts w:ascii="Times New Roman"/>
-          <w:sz w:val="24"/>
-          <w:u w:val="single"/>
-        </w:rPr>
-        <w:tab/>
-      </w:r>
-      <w:r>
-        <w:rPr>
-          <w:rFonts w:ascii="Times New Roman"/>
-          <w:sz w:val="24"/>
-          <w:u w:val="single"/>
-        </w:rPr>
-        <w:tab/>
-      </w:r>
-      <w:r>
-        <w:rPr>
-          <w:rFonts w:ascii="Times New Roman"/>
-          <w:sz w:val="24"/>
-          <w:u w:val="single"/>
-        </w:rPr>
-        <w:tab/>
-      </w:r>
-      <w:r>
-        <w:rPr>
-          <w:rFonts w:ascii="Times New Roman"/>
-          <w:sz w:val="24"/>
-          <w:u w:val="single"/>
-        </w:rPr>
-        <w:t>_____</w:t>
-      </w:r>
-    </w:p>
-    <w:p>
-      <w:pPr>
-        <w:jc w:val="left"/>
-        <w:rPr>
-          <w:rFonts w:ascii="Times New Roman"/>
-          <w:b/>
-          <w:sz w:val="22"/>
-          <w:szCs w:val="22"/>
-        </w:rPr>
         <w:sectPr>
           <w:type w:val="continuous"/>
           <w:pgSz w:w="12240" w:h="15840"/>
@@ -559,6 +412,126 @@
           <w:docGrid w:linePitch="360"/>
         </w:sectPr>
       </w:pPr>
+      <w:r>
+        <w:rPr>
+          <w:rFonts w:ascii="Times New Roman"/>
+          <w:sz w:val="24"/>
+          <w:u w:val="single"/>
+        </w:rPr>
+        <w:t>TECHNICAL SKILLS</w:t>
+      </w:r>
+      <w:r>
+        <w:rPr>
+          <w:rFonts w:ascii="Times New Roman"/>
+          <w:sz w:val="24"/>
+          <w:u w:val="single"/>
+        </w:rPr>
+        <w:tab/>
+      </w:r>
+      <w:r>
+        <w:rPr>
+          <w:rFonts w:ascii="Times New Roman"/>
+          <w:sz w:val="24"/>
+          <w:u w:val="single"/>
+        </w:rPr>
+        <w:tab/>
+      </w:r>
+      <w:r>
+        <w:rPr>
+          <w:rFonts w:ascii="Times New Roman"/>
+          <w:sz w:val="24"/>
+          <w:u w:val="single"/>
+        </w:rPr>
+        <w:tab/>
+      </w:r>
+      <w:r>
+        <w:rPr>
+          <w:rFonts w:ascii="Times New Roman"/>
+          <w:sz w:val="24"/>
+          <w:u w:val="single"/>
+        </w:rPr>
+        <w:tab/>
+      </w:r>
+      <w:r>
+        <w:rPr>
+          <w:rFonts w:ascii="Times New Roman"/>
+          <w:sz w:val="24"/>
+          <w:u w:val="single"/>
+        </w:rPr>
+        <w:tab/>
+      </w:r>
+      <w:r>
+        <w:rPr>
+          <w:rFonts w:ascii="Times New Roman"/>
+          <w:sz w:val="24"/>
+          <w:u w:val="single"/>
+        </w:rPr>
+        <w:tab/>
+      </w:r>
+      <w:r>
+        <w:rPr>
+          <w:rFonts w:ascii="Times New Roman"/>
+          <w:sz w:val="24"/>
+          <w:u w:val="single"/>
+        </w:rPr>
+        <w:tab/>
+      </w:r>
+      <w:r>
+        <w:rPr>
+          <w:rFonts w:ascii="Times New Roman"/>
+          <w:sz w:val="24"/>
+          <w:u w:val="single"/>
+        </w:rPr>
+        <w:tab/>
+      </w:r>
+      <w:r>
+        <w:rPr>
+          <w:rFonts w:ascii="Times New Roman"/>
+          <w:sz w:val="24"/>
+          <w:u w:val="single"/>
+        </w:rPr>
+        <w:tab/>
+      </w:r>
+      <w:r>
+        <w:rPr>
+          <w:rFonts w:ascii="Times New Roman"/>
+          <w:sz w:val="24"/>
+          <w:u w:val="single"/>
+        </w:rPr>
+        <w:tab/>
+      </w:r>
+      <w:r>
+        <w:rPr>
+          <w:rFonts w:ascii="Times New Roman"/>
+          <w:sz w:val="24"/>
+          <w:u w:val="single"/>
+        </w:rPr>
+        <w:tab/>
+      </w:r>
+      <w:r>
+        <w:rPr>
+          <w:rFonts w:ascii="Times New Roman"/>
+          <w:sz w:val="24"/>
+          <w:u w:val="single"/>
+        </w:rPr>
+        <w:t>_____</w:t>
+      </w:r>
+      <w:r>
+        <w:rPr>
+          <w:rFonts w:ascii="Times New Roman"/>
+          <w:sz w:val="24"/>
+          <w:u w:val="single"/>
+        </w:rPr>
+        <w:t>_</w:t>
+      </w:r>
+      <w:r>
+        <w:rPr>
+          <w:rFonts w:ascii="Times New Roman"/>
+          <w:sz w:val="24"/>
+          <w:u w:val="single"/>
+        </w:rPr>
+        <w:t xml:space="preserve">     </w:t>
+      </w:r>
     </w:p>
     <w:p>
       <w:pPr>
@@ -2780,7 +2753,6 @@
           <w:sz w:val="22"/>
           <w:szCs w:val="22"/>
         </w:rPr>
-        <w:lastRenderedPageBreak/>
         <w:t>L</w:t>
       </w:r>
       <w:r>

</xml_diff>